<commit_message>
created GDD and prototype assets
The textures and assets are from https://assetstore.unity.com/packages/3d/props/exterior/polygon-prototype-low-poly-3d-art-by-synty-137126
</commit_message>
<xml_diff>
--- a/Documentation/Game Design Document.docx
+++ b/Documentation/Game Design Document.docx
@@ -40,20 +40,740 @@
             <w:pStyle w:val="Inhaltsverzeichnisberschrift"/>
           </w:pPr>
           <w:r>
-            <w:t>Inhaltsverzeichnis</w:t>
+            <w:t>Inhaltsverzeic</w:t>
+          </w:r>
+          <w:bookmarkStart w:id="0" w:name="_GoBack"/>
+          <w:bookmarkEnd w:id="0"/>
+          <w:r>
+            <w:t>hnis</w:t>
           </w:r>
         </w:p>
         <w:p>
-          <w:fldSimple w:instr=" TOC \o &quot;1-3&quot; \h \z \u ">
-            <w:r>
-              <w:rPr>
-                <w:b/>
-                <w:bCs/>
-                <w:noProof/>
-              </w:rPr>
-              <w:t>Es wurden keine Einträge für das Inhaltsverzeichnis gefunden.</w:t>
-            </w:r>
-          </w:fldSimple>
+          <w:pPr>
+            <w:pStyle w:val="Verzeichnis1"/>
+            <w:tabs>
+              <w:tab w:val="right" w:leader="dot" w:pos="9062"/>
+            </w:tabs>
+            <w:rPr>
+              <w:rFonts w:eastAsiaTheme="minorEastAsia"/>
+              <w:noProof/>
+              <w:lang w:eastAsia="de-DE"/>
+            </w:rPr>
+          </w:pPr>
+          <w:r>
+            <w:fldChar w:fldCharType="begin"/>
+          </w:r>
+          <w:r>
+            <w:instrText xml:space="preserve"> TOC \o "1-3" \h \z \u </w:instrText>
+          </w:r>
+          <w:r>
+            <w:fldChar w:fldCharType="separate"/>
+          </w:r>
+          <w:hyperlink w:anchor="_Toc88146423" w:history="1">
+            <w:r>
+              <w:rPr>
+                <w:rStyle w:val="Hyperlink"/>
+                <w:noProof/>
+              </w:rPr>
+              <w:t>Goal</w:t>
+            </w:r>
+            <w:r>
+              <w:rPr>
+                <w:noProof/>
+                <w:webHidden/>
+              </w:rPr>
+              <w:tab/>
+            </w:r>
+            <w:r>
+              <w:rPr>
+                <w:noProof/>
+                <w:webHidden/>
+              </w:rPr>
+              <w:fldChar w:fldCharType="begin"/>
+            </w:r>
+            <w:r>
+              <w:rPr>
+                <w:noProof/>
+                <w:webHidden/>
+              </w:rPr>
+              <w:instrText xml:space="preserve"> PAGEREF _Toc88146423 \h </w:instrText>
+            </w:r>
+            <w:r>
+              <w:rPr>
+                <w:noProof/>
+                <w:webHidden/>
+              </w:rPr>
+            </w:r>
+            <w:r>
+              <w:rPr>
+                <w:noProof/>
+                <w:webHidden/>
+              </w:rPr>
+              <w:fldChar w:fldCharType="separate"/>
+            </w:r>
+            <w:r>
+              <w:rPr>
+                <w:noProof/>
+                <w:webHidden/>
+              </w:rPr>
+              <w:t>1</w:t>
+            </w:r>
+            <w:r>
+              <w:rPr>
+                <w:noProof/>
+                <w:webHidden/>
+              </w:rPr>
+              <w:fldChar w:fldCharType="end"/>
+            </w:r>
+          </w:hyperlink>
+        </w:p>
+        <w:p>
+          <w:pPr>
+            <w:pStyle w:val="Verzeichnis1"/>
+            <w:tabs>
+              <w:tab w:val="right" w:leader="dot" w:pos="9062"/>
+            </w:tabs>
+            <w:rPr>
+              <w:rFonts w:eastAsiaTheme="minorEastAsia"/>
+              <w:noProof/>
+              <w:lang w:eastAsia="de-DE"/>
+            </w:rPr>
+          </w:pPr>
+          <w:hyperlink w:anchor="_Toc88146424" w:history="1">
+            <w:r>
+              <w:rPr>
+                <w:rStyle w:val="Hyperlink"/>
+                <w:noProof/>
+                <w:lang w:val="en-GB"/>
+              </w:rPr>
+              <w:t>Player Controller</w:t>
+            </w:r>
+            <w:r>
+              <w:rPr>
+                <w:noProof/>
+                <w:webHidden/>
+              </w:rPr>
+              <w:tab/>
+            </w:r>
+            <w:r>
+              <w:rPr>
+                <w:noProof/>
+                <w:webHidden/>
+              </w:rPr>
+              <w:fldChar w:fldCharType="begin"/>
+            </w:r>
+            <w:r>
+              <w:rPr>
+                <w:noProof/>
+                <w:webHidden/>
+              </w:rPr>
+              <w:instrText xml:space="preserve"> PAGEREF _Toc88146424 \h </w:instrText>
+            </w:r>
+            <w:r>
+              <w:rPr>
+                <w:noProof/>
+                <w:webHidden/>
+              </w:rPr>
+            </w:r>
+            <w:r>
+              <w:rPr>
+                <w:noProof/>
+                <w:webHidden/>
+              </w:rPr>
+              <w:fldChar w:fldCharType="separate"/>
+            </w:r>
+            <w:r>
+              <w:rPr>
+                <w:noProof/>
+                <w:webHidden/>
+              </w:rPr>
+              <w:t>1</w:t>
+            </w:r>
+            <w:r>
+              <w:rPr>
+                <w:noProof/>
+                <w:webHidden/>
+              </w:rPr>
+              <w:fldChar w:fldCharType="end"/>
+            </w:r>
+          </w:hyperlink>
+        </w:p>
+        <w:p>
+          <w:pPr>
+            <w:pStyle w:val="Verzeichnis1"/>
+            <w:tabs>
+              <w:tab w:val="right" w:leader="dot" w:pos="9062"/>
+            </w:tabs>
+            <w:rPr>
+              <w:rFonts w:eastAsiaTheme="minorEastAsia"/>
+              <w:noProof/>
+              <w:lang w:eastAsia="de-DE"/>
+            </w:rPr>
+          </w:pPr>
+          <w:hyperlink w:anchor="_Toc88146425" w:history="1">
+            <w:r>
+              <w:rPr>
+                <w:rStyle w:val="Hyperlink"/>
+                <w:noProof/>
+                <w:lang w:val="en-GB"/>
+              </w:rPr>
+              <w:t>Menu Behaviour</w:t>
+            </w:r>
+            <w:r>
+              <w:rPr>
+                <w:noProof/>
+                <w:webHidden/>
+              </w:rPr>
+              <w:tab/>
+            </w:r>
+            <w:r>
+              <w:rPr>
+                <w:noProof/>
+                <w:webHidden/>
+              </w:rPr>
+              <w:fldChar w:fldCharType="begin"/>
+            </w:r>
+            <w:r>
+              <w:rPr>
+                <w:noProof/>
+                <w:webHidden/>
+              </w:rPr>
+              <w:instrText xml:space="preserve"> PAGEREF _Toc88146425 \h </w:instrText>
+            </w:r>
+            <w:r>
+              <w:rPr>
+                <w:noProof/>
+                <w:webHidden/>
+              </w:rPr>
+            </w:r>
+            <w:r>
+              <w:rPr>
+                <w:noProof/>
+                <w:webHidden/>
+              </w:rPr>
+              <w:fldChar w:fldCharType="separate"/>
+            </w:r>
+            <w:r>
+              <w:rPr>
+                <w:noProof/>
+                <w:webHidden/>
+              </w:rPr>
+              <w:t>1</w:t>
+            </w:r>
+            <w:r>
+              <w:rPr>
+                <w:noProof/>
+                <w:webHidden/>
+              </w:rPr>
+              <w:fldChar w:fldCharType="end"/>
+            </w:r>
+          </w:hyperlink>
+        </w:p>
+        <w:p>
+          <w:pPr>
+            <w:pStyle w:val="Verzeichnis1"/>
+            <w:tabs>
+              <w:tab w:val="right" w:leader="dot" w:pos="9062"/>
+            </w:tabs>
+            <w:rPr>
+              <w:rFonts w:eastAsiaTheme="minorEastAsia"/>
+              <w:noProof/>
+              <w:lang w:eastAsia="de-DE"/>
+            </w:rPr>
+          </w:pPr>
+          <w:hyperlink w:anchor="_Toc88146426" w:history="1">
+            <w:r>
+              <w:rPr>
+                <w:rStyle w:val="Hyperlink"/>
+                <w:noProof/>
+                <w:lang w:val="en-GB"/>
+              </w:rPr>
+              <w:t>Game Behaviour</w:t>
+            </w:r>
+            <w:r>
+              <w:rPr>
+                <w:noProof/>
+                <w:webHidden/>
+              </w:rPr>
+              <w:tab/>
+            </w:r>
+            <w:r>
+              <w:rPr>
+                <w:noProof/>
+                <w:webHidden/>
+              </w:rPr>
+              <w:fldChar w:fldCharType="begin"/>
+            </w:r>
+            <w:r>
+              <w:rPr>
+                <w:noProof/>
+                <w:webHidden/>
+              </w:rPr>
+              <w:instrText xml:space="preserve"> PAGEREF _Toc88146426 \h </w:instrText>
+            </w:r>
+            <w:r>
+              <w:rPr>
+                <w:noProof/>
+                <w:webHidden/>
+              </w:rPr>
+            </w:r>
+            <w:r>
+              <w:rPr>
+                <w:noProof/>
+                <w:webHidden/>
+              </w:rPr>
+              <w:fldChar w:fldCharType="separate"/>
+            </w:r>
+            <w:r>
+              <w:rPr>
+                <w:noProof/>
+                <w:webHidden/>
+              </w:rPr>
+              <w:t>1</w:t>
+            </w:r>
+            <w:r>
+              <w:rPr>
+                <w:noProof/>
+                <w:webHidden/>
+              </w:rPr>
+              <w:fldChar w:fldCharType="end"/>
+            </w:r>
+          </w:hyperlink>
+        </w:p>
+        <w:p>
+          <w:pPr>
+            <w:pStyle w:val="Verzeichnis1"/>
+            <w:tabs>
+              <w:tab w:val="right" w:leader="dot" w:pos="9062"/>
+            </w:tabs>
+            <w:rPr>
+              <w:rFonts w:eastAsiaTheme="minorEastAsia"/>
+              <w:noProof/>
+              <w:lang w:eastAsia="de-DE"/>
+            </w:rPr>
+          </w:pPr>
+          <w:hyperlink w:anchor="_Toc88146427" w:history="1">
+            <w:r>
+              <w:rPr>
+                <w:rStyle w:val="Hyperlink"/>
+                <w:noProof/>
+                <w:lang w:val="en-GB"/>
+              </w:rPr>
+              <w:t>Body Behaviour</w:t>
+            </w:r>
+            <w:r>
+              <w:rPr>
+                <w:noProof/>
+                <w:webHidden/>
+              </w:rPr>
+              <w:tab/>
+            </w:r>
+            <w:r>
+              <w:rPr>
+                <w:noProof/>
+                <w:webHidden/>
+              </w:rPr>
+              <w:fldChar w:fldCharType="begin"/>
+            </w:r>
+            <w:r>
+              <w:rPr>
+                <w:noProof/>
+                <w:webHidden/>
+              </w:rPr>
+              <w:instrText xml:space="preserve"> PAGEREF _Toc88146427 \h </w:instrText>
+            </w:r>
+            <w:r>
+              <w:rPr>
+                <w:noProof/>
+                <w:webHidden/>
+              </w:rPr>
+            </w:r>
+            <w:r>
+              <w:rPr>
+                <w:noProof/>
+                <w:webHidden/>
+              </w:rPr>
+              <w:fldChar w:fldCharType="separate"/>
+            </w:r>
+            <w:r>
+              <w:rPr>
+                <w:noProof/>
+                <w:webHidden/>
+              </w:rPr>
+              <w:t>2</w:t>
+            </w:r>
+            <w:r>
+              <w:rPr>
+                <w:noProof/>
+                <w:webHidden/>
+              </w:rPr>
+              <w:fldChar w:fldCharType="end"/>
+            </w:r>
+          </w:hyperlink>
+        </w:p>
+        <w:p>
+          <w:pPr>
+            <w:pStyle w:val="Verzeichnis1"/>
+            <w:tabs>
+              <w:tab w:val="right" w:leader="dot" w:pos="9062"/>
+            </w:tabs>
+            <w:rPr>
+              <w:rFonts w:eastAsiaTheme="minorEastAsia"/>
+              <w:noProof/>
+              <w:lang w:eastAsia="de-DE"/>
+            </w:rPr>
+          </w:pPr>
+          <w:hyperlink w:anchor="_Toc88146428" w:history="1">
+            <w:r>
+              <w:rPr>
+                <w:rStyle w:val="Hyperlink"/>
+                <w:noProof/>
+                <w:lang w:val="en-GB"/>
+              </w:rPr>
+              <w:t>Food Types</w:t>
+            </w:r>
+            <w:r>
+              <w:rPr>
+                <w:noProof/>
+                <w:webHidden/>
+              </w:rPr>
+              <w:tab/>
+            </w:r>
+            <w:r>
+              <w:rPr>
+                <w:noProof/>
+                <w:webHidden/>
+              </w:rPr>
+              <w:fldChar w:fldCharType="begin"/>
+            </w:r>
+            <w:r>
+              <w:rPr>
+                <w:noProof/>
+                <w:webHidden/>
+              </w:rPr>
+              <w:instrText xml:space="preserve"> PAGEREF _Toc88146428 \h </w:instrText>
+            </w:r>
+            <w:r>
+              <w:rPr>
+                <w:noProof/>
+                <w:webHidden/>
+              </w:rPr>
+            </w:r>
+            <w:r>
+              <w:rPr>
+                <w:noProof/>
+                <w:webHidden/>
+              </w:rPr>
+              <w:fldChar w:fldCharType="separate"/>
+            </w:r>
+            <w:r>
+              <w:rPr>
+                <w:noProof/>
+                <w:webHidden/>
+              </w:rPr>
+              <w:t>2</w:t>
+            </w:r>
+            <w:r>
+              <w:rPr>
+                <w:noProof/>
+                <w:webHidden/>
+              </w:rPr>
+              <w:fldChar w:fldCharType="end"/>
+            </w:r>
+          </w:hyperlink>
+        </w:p>
+        <w:p>
+          <w:pPr>
+            <w:pStyle w:val="Verzeichnis2"/>
+            <w:tabs>
+              <w:tab w:val="right" w:leader="dot" w:pos="9062"/>
+            </w:tabs>
+            <w:rPr>
+              <w:rFonts w:eastAsiaTheme="minorEastAsia"/>
+              <w:noProof/>
+              <w:lang w:eastAsia="de-DE"/>
+            </w:rPr>
+          </w:pPr>
+          <w:hyperlink w:anchor="_Toc88146429" w:history="1">
+            <w:r>
+              <w:rPr>
+                <w:rStyle w:val="Hyperlink"/>
+                <w:noProof/>
+                <w:lang w:val="en-GB"/>
+              </w:rPr>
+              <w:t>Banana</w:t>
+            </w:r>
+            <w:r>
+              <w:rPr>
+                <w:noProof/>
+                <w:webHidden/>
+              </w:rPr>
+              <w:tab/>
+            </w:r>
+            <w:r>
+              <w:rPr>
+                <w:noProof/>
+                <w:webHidden/>
+              </w:rPr>
+              <w:fldChar w:fldCharType="begin"/>
+            </w:r>
+            <w:r>
+              <w:rPr>
+                <w:noProof/>
+                <w:webHidden/>
+              </w:rPr>
+              <w:instrText xml:space="preserve"> PAGEREF _Toc88146429 \h </w:instrText>
+            </w:r>
+            <w:r>
+              <w:rPr>
+                <w:noProof/>
+                <w:webHidden/>
+              </w:rPr>
+            </w:r>
+            <w:r>
+              <w:rPr>
+                <w:noProof/>
+                <w:webHidden/>
+              </w:rPr>
+              <w:fldChar w:fldCharType="separate"/>
+            </w:r>
+            <w:r>
+              <w:rPr>
+                <w:noProof/>
+                <w:webHidden/>
+              </w:rPr>
+              <w:t>2</w:t>
+            </w:r>
+            <w:r>
+              <w:rPr>
+                <w:noProof/>
+                <w:webHidden/>
+              </w:rPr>
+              <w:fldChar w:fldCharType="end"/>
+            </w:r>
+          </w:hyperlink>
+        </w:p>
+        <w:p>
+          <w:pPr>
+            <w:pStyle w:val="Verzeichnis2"/>
+            <w:tabs>
+              <w:tab w:val="right" w:leader="dot" w:pos="9062"/>
+            </w:tabs>
+            <w:rPr>
+              <w:rFonts w:eastAsiaTheme="minorEastAsia"/>
+              <w:noProof/>
+              <w:lang w:eastAsia="de-DE"/>
+            </w:rPr>
+          </w:pPr>
+          <w:hyperlink w:anchor="_Toc88146430" w:history="1">
+            <w:r>
+              <w:rPr>
+                <w:rStyle w:val="Hyperlink"/>
+                <w:noProof/>
+                <w:lang w:val="en-GB"/>
+              </w:rPr>
+              <w:t>Apple</w:t>
+            </w:r>
+            <w:r>
+              <w:rPr>
+                <w:noProof/>
+                <w:webHidden/>
+              </w:rPr>
+              <w:tab/>
+            </w:r>
+            <w:r>
+              <w:rPr>
+                <w:noProof/>
+                <w:webHidden/>
+              </w:rPr>
+              <w:fldChar w:fldCharType="begin"/>
+            </w:r>
+            <w:r>
+              <w:rPr>
+                <w:noProof/>
+                <w:webHidden/>
+              </w:rPr>
+              <w:instrText xml:space="preserve"> PAGEREF _Toc88146430 \h </w:instrText>
+            </w:r>
+            <w:r>
+              <w:rPr>
+                <w:noProof/>
+                <w:webHidden/>
+              </w:rPr>
+            </w:r>
+            <w:r>
+              <w:rPr>
+                <w:noProof/>
+                <w:webHidden/>
+              </w:rPr>
+              <w:fldChar w:fldCharType="separate"/>
+            </w:r>
+            <w:r>
+              <w:rPr>
+                <w:noProof/>
+                <w:webHidden/>
+              </w:rPr>
+              <w:t>2</w:t>
+            </w:r>
+            <w:r>
+              <w:rPr>
+                <w:noProof/>
+                <w:webHidden/>
+              </w:rPr>
+              <w:fldChar w:fldCharType="end"/>
+            </w:r>
+          </w:hyperlink>
+        </w:p>
+        <w:p>
+          <w:pPr>
+            <w:pStyle w:val="Verzeichnis2"/>
+            <w:tabs>
+              <w:tab w:val="right" w:leader="dot" w:pos="9062"/>
+            </w:tabs>
+            <w:rPr>
+              <w:rFonts w:eastAsiaTheme="minorEastAsia"/>
+              <w:noProof/>
+              <w:lang w:eastAsia="de-DE"/>
+            </w:rPr>
+          </w:pPr>
+          <w:hyperlink w:anchor="_Toc88146431" w:history="1">
+            <w:r>
+              <w:rPr>
+                <w:rStyle w:val="Hyperlink"/>
+                <w:noProof/>
+                <w:lang w:val="en-GB"/>
+              </w:rPr>
+              <w:t>Potion</w:t>
+            </w:r>
+            <w:r>
+              <w:rPr>
+                <w:noProof/>
+                <w:webHidden/>
+              </w:rPr>
+              <w:tab/>
+            </w:r>
+            <w:r>
+              <w:rPr>
+                <w:noProof/>
+                <w:webHidden/>
+              </w:rPr>
+              <w:fldChar w:fldCharType="begin"/>
+            </w:r>
+            <w:r>
+              <w:rPr>
+                <w:noProof/>
+                <w:webHidden/>
+              </w:rPr>
+              <w:instrText xml:space="preserve"> PAGEREF _Toc88146431 \h </w:instrText>
+            </w:r>
+            <w:r>
+              <w:rPr>
+                <w:noProof/>
+                <w:webHidden/>
+              </w:rPr>
+            </w:r>
+            <w:r>
+              <w:rPr>
+                <w:noProof/>
+                <w:webHidden/>
+              </w:rPr>
+              <w:fldChar w:fldCharType="separate"/>
+            </w:r>
+            <w:r>
+              <w:rPr>
+                <w:noProof/>
+                <w:webHidden/>
+              </w:rPr>
+              <w:t>2</w:t>
+            </w:r>
+            <w:r>
+              <w:rPr>
+                <w:noProof/>
+                <w:webHidden/>
+              </w:rPr>
+              <w:fldChar w:fldCharType="end"/>
+            </w:r>
+          </w:hyperlink>
+        </w:p>
+        <w:p>
+          <w:pPr>
+            <w:pStyle w:val="Verzeichnis1"/>
+            <w:tabs>
+              <w:tab w:val="right" w:leader="dot" w:pos="9062"/>
+            </w:tabs>
+            <w:rPr>
+              <w:rFonts w:eastAsiaTheme="minorEastAsia"/>
+              <w:noProof/>
+              <w:lang w:eastAsia="de-DE"/>
+            </w:rPr>
+          </w:pPr>
+          <w:hyperlink w:anchor="_Toc88146432" w:history="1">
+            <w:r>
+              <w:rPr>
+                <w:rStyle w:val="Hyperlink"/>
+                <w:noProof/>
+                <w:lang w:val="en-GB"/>
+              </w:rPr>
+              <w:t>Used Assets</w:t>
+            </w:r>
+            <w:r>
+              <w:rPr>
+                <w:noProof/>
+                <w:webHidden/>
+              </w:rPr>
+              <w:tab/>
+            </w:r>
+            <w:r>
+              <w:rPr>
+                <w:noProof/>
+                <w:webHidden/>
+              </w:rPr>
+              <w:fldChar w:fldCharType="begin"/>
+            </w:r>
+            <w:r>
+              <w:rPr>
+                <w:noProof/>
+                <w:webHidden/>
+              </w:rPr>
+              <w:instrText xml:space="preserve"> PAGEREF _Toc88146432 \h </w:instrText>
+            </w:r>
+            <w:r>
+              <w:rPr>
+                <w:noProof/>
+                <w:webHidden/>
+              </w:rPr>
+            </w:r>
+            <w:r>
+              <w:rPr>
+                <w:noProof/>
+                <w:webHidden/>
+              </w:rPr>
+              <w:fldChar w:fldCharType="separate"/>
+            </w:r>
+            <w:r>
+              <w:rPr>
+                <w:noProof/>
+                <w:webHidden/>
+              </w:rPr>
+              <w:t>2</w:t>
+            </w:r>
+            <w:r>
+              <w:rPr>
+                <w:noProof/>
+                <w:webHidden/>
+              </w:rPr>
+              <w:fldChar w:fldCharType="end"/>
+            </w:r>
+          </w:hyperlink>
+        </w:p>
+        <w:p>
+          <w:r>
+            <w:rPr>
+              <w:b/>
+              <w:bCs/>
+            </w:rPr>
+            <w:fldChar w:fldCharType="end"/>
+          </w:r>
         </w:p>
       </w:sdtContent>
     </w:sdt>
@@ -61,9 +781,11 @@
       <w:pPr>
         <w:pStyle w:val="berschrift1"/>
       </w:pPr>
+      <w:bookmarkStart w:id="1" w:name="_Toc88146423"/>
       <w:r>
         <w:t>Goal</w:t>
       </w:r>
+      <w:bookmarkEnd w:id="1"/>
     </w:p>
     <w:p>
       <w:pPr>
@@ -81,7 +803,31 @@
         <w:rPr>
           <w:lang w:val="en-GB"/>
         </w:rPr>
-        <w:t>is controlling the head of a snake he has to prevent that the head collides with other parts from his body or with the borders.</w:t>
+        <w:t>is controlling the</w:t>
+      </w:r>
+      <w:r>
+        <w:rPr>
+          <w:lang w:val="en-GB"/>
+        </w:rPr>
+        <w:t xml:space="preserve"> move direction</w:t>
+      </w:r>
+      <w:r>
+        <w:rPr>
+          <w:lang w:val="en-GB"/>
+        </w:rPr>
+        <w:t xml:space="preserve"> </w:t>
+      </w:r>
+      <w:r>
+        <w:rPr>
+          <w:lang w:val="en-GB"/>
+        </w:rPr>
+        <w:t xml:space="preserve">of the </w:t>
+      </w:r>
+      <w:r>
+        <w:rPr>
+          <w:lang w:val="en-GB"/>
+        </w:rPr>
+        <w:t>head of a snake he has to prevent that the head collides with other parts from his body or with the borders.</w:t>
       </w:r>
     </w:p>
     <w:p>
@@ -91,27 +837,844 @@
           <w:lang w:val="en-GB"/>
         </w:rPr>
       </w:pPr>
+      <w:bookmarkStart w:id="2" w:name="_Toc88146424"/>
       <w:r>
         <w:rPr>
           <w:lang w:val="en-GB"/>
         </w:rPr>
         <w:t>Player Controller</w:t>
       </w:r>
-    </w:p>
-    <w:p>
-      <w:pPr>
-        <w:rPr>
-          <w:lang w:val="en-GB"/>
-        </w:rPr>
-      </w:pPr>
-      <w:r>
-        <w:rPr>
-          <w:lang w:val="en-GB"/>
-        </w:rPr>
-        <w:t xml:space="preserve">The player controls the head of a snake with the </w:t>
-      </w:r>
-      <w:bookmarkStart w:id="0" w:name="_GoBack"/>
-      <w:bookmarkEnd w:id="0"/>
+      <w:bookmarkEnd w:id="2"/>
+    </w:p>
+    <w:p>
+      <w:pPr>
+        <w:rPr>
+          <w:lang w:val="en-GB"/>
+        </w:rPr>
+      </w:pPr>
+      <w:r>
+        <w:rPr>
+          <w:lang w:val="en-GB"/>
+        </w:rPr>
+        <w:t>The player controls the head of a snake</w:t>
+      </w:r>
+      <w:r>
+        <w:rPr>
+          <w:lang w:val="en-GB"/>
+        </w:rPr>
+        <w:t>.</w:t>
+      </w:r>
+      <w:r>
+        <w:rPr>
+          <w:lang w:val="en-GB"/>
+        </w:rPr>
+        <w:t xml:space="preserve"> </w:t>
+      </w:r>
+      <w:r>
+        <w:rPr>
+          <w:lang w:val="en-GB"/>
+        </w:rPr>
+        <w:t>W</w:t>
+      </w:r>
+      <w:r>
+        <w:rPr>
+          <w:lang w:val="en-GB"/>
+        </w:rPr>
+        <w:t xml:space="preserve">ith the </w:t>
+      </w:r>
+      <w:r>
+        <w:rPr>
+          <w:lang w:val="en-GB"/>
+        </w:rPr>
+        <w:t>left and right arrow keys or A and D the player can rotate the head and change the moving direction.</w:t>
+      </w:r>
+    </w:p>
+    <w:p>
+      <w:pPr>
+        <w:pStyle w:val="berschrift1"/>
+        <w:rPr>
+          <w:lang w:val="en-GB"/>
+        </w:rPr>
+      </w:pPr>
+      <w:bookmarkStart w:id="3" w:name="_Toc88146425"/>
+      <w:r>
+        <w:rPr>
+          <w:lang w:val="en-GB"/>
+        </w:rPr>
+        <w:t>Menu Behaviour</w:t>
+      </w:r>
+      <w:bookmarkEnd w:id="3"/>
+    </w:p>
+    <w:p>
+      <w:pPr>
+        <w:pStyle w:val="Listenabsatz"/>
+        <w:numPr>
+          <w:ilvl w:val="0"/>
+          <w:numId w:val="5"/>
+        </w:numPr>
+        <w:rPr>
+          <w:lang w:val="en-GB"/>
+        </w:rPr>
+      </w:pPr>
+      <w:r>
+        <w:rPr>
+          <w:lang w:val="en-GB"/>
+        </w:rPr>
+        <w:t>Player can set a name</w:t>
+      </w:r>
+    </w:p>
+    <w:p>
+      <w:pPr>
+        <w:pStyle w:val="Listenabsatz"/>
+        <w:numPr>
+          <w:ilvl w:val="0"/>
+          <w:numId w:val="5"/>
+        </w:numPr>
+        <w:rPr>
+          <w:lang w:val="en-GB"/>
+        </w:rPr>
+      </w:pPr>
+      <w:r>
+        <w:rPr>
+          <w:lang w:val="en-GB"/>
+        </w:rPr>
+        <w:t>Player can start the game</w:t>
+      </w:r>
+    </w:p>
+    <w:p>
+      <w:pPr>
+        <w:pStyle w:val="Listenabsatz"/>
+        <w:numPr>
+          <w:ilvl w:val="0"/>
+          <w:numId w:val="5"/>
+        </w:numPr>
+        <w:rPr>
+          <w:lang w:val="en-GB"/>
+        </w:rPr>
+      </w:pPr>
+      <w:r>
+        <w:rPr>
+          <w:lang w:val="en-GB"/>
+        </w:rPr>
+        <w:t>Player can quit the game</w:t>
+      </w:r>
+    </w:p>
+    <w:p>
+      <w:pPr>
+        <w:pStyle w:val="Listenabsatz"/>
+        <w:numPr>
+          <w:ilvl w:val="0"/>
+          <w:numId w:val="5"/>
+        </w:numPr>
+        <w:rPr>
+          <w:lang w:val="en-GB"/>
+        </w:rPr>
+      </w:pPr>
+      <w:r>
+        <w:rPr>
+          <w:lang w:val="en-GB"/>
+        </w:rPr>
+        <w:t>Menu shows a high score table of the best 10 players</w:t>
+      </w:r>
+    </w:p>
+    <w:p>
+      <w:pPr>
+        <w:pStyle w:val="berschrift1"/>
+        <w:rPr>
+          <w:lang w:val="en-GB"/>
+        </w:rPr>
+      </w:pPr>
+      <w:bookmarkStart w:id="4" w:name="_Toc88146426"/>
+      <w:r>
+        <w:rPr>
+          <w:lang w:val="en-GB"/>
+        </w:rPr>
+        <w:t>Game Behaviour</w:t>
+      </w:r>
+      <w:bookmarkEnd w:id="4"/>
+    </w:p>
+    <w:p>
+      <w:pPr>
+        <w:pStyle w:val="Listenabsatz"/>
+        <w:numPr>
+          <w:ilvl w:val="0"/>
+          <w:numId w:val="1"/>
+        </w:numPr>
+        <w:rPr>
+          <w:lang w:val="en-GB"/>
+        </w:rPr>
+      </w:pPr>
+      <w:r>
+        <w:rPr>
+          <w:lang w:val="en-GB"/>
+        </w:rPr>
+        <w:t>Head of</w:t>
+      </w:r>
+      <w:r>
+        <w:rPr>
+          <w:lang w:val="en-GB"/>
+        </w:rPr>
+        <w:t xml:space="preserve"> snake</w:t>
+      </w:r>
+      <w:r>
+        <w:rPr>
+          <w:lang w:val="en-GB"/>
+        </w:rPr>
+        <w:t xml:space="preserve"> </w:t>
+      </w:r>
+      <w:r>
+        <w:rPr>
+          <w:lang w:val="en-GB"/>
+        </w:rPr>
+        <w:t>is moving forward automatically over time</w:t>
+      </w:r>
+    </w:p>
+    <w:p>
+      <w:pPr>
+        <w:pStyle w:val="Listenabsatz"/>
+        <w:numPr>
+          <w:ilvl w:val="0"/>
+          <w:numId w:val="1"/>
+        </w:numPr>
+        <w:rPr>
+          <w:lang w:val="en-GB"/>
+        </w:rPr>
+      </w:pPr>
+      <w:r>
+        <w:rPr>
+          <w:lang w:val="en-GB"/>
+        </w:rPr>
+        <w:t>Parts of the body of the snake</w:t>
+      </w:r>
+      <w:r>
+        <w:rPr>
+          <w:lang w:val="en-GB"/>
+        </w:rPr>
+        <w:t xml:space="preserve"> follow the head or the parented part of the body</w:t>
+      </w:r>
+    </w:p>
+    <w:p>
+      <w:pPr>
+        <w:pStyle w:val="Listenabsatz"/>
+        <w:numPr>
+          <w:ilvl w:val="0"/>
+          <w:numId w:val="1"/>
+        </w:numPr>
+        <w:rPr>
+          <w:lang w:val="en-GB"/>
+        </w:rPr>
+      </w:pPr>
+      <w:r>
+        <w:rPr>
+          <w:lang w:val="en-GB"/>
+        </w:rPr>
+        <w:t>Food spawns in the bordered area</w:t>
+      </w:r>
+    </w:p>
+    <w:p>
+      <w:pPr>
+        <w:pStyle w:val="Listenabsatz"/>
+        <w:numPr>
+          <w:ilvl w:val="0"/>
+          <w:numId w:val="1"/>
+        </w:numPr>
+        <w:rPr>
+          <w:lang w:val="en-GB"/>
+        </w:rPr>
+      </w:pPr>
+      <w:r>
+        <w:rPr>
+          <w:lang w:val="en-GB"/>
+        </w:rPr>
+        <w:t>Food is rotating on the spawned spot</w:t>
+      </w:r>
+    </w:p>
+    <w:p>
+      <w:pPr>
+        <w:pStyle w:val="Listenabsatz"/>
+        <w:numPr>
+          <w:ilvl w:val="0"/>
+          <w:numId w:val="1"/>
+        </w:numPr>
+        <w:rPr>
+          <w:lang w:val="en-GB"/>
+        </w:rPr>
+      </w:pPr>
+      <w:r>
+        <w:rPr>
+          <w:lang w:val="en-GB"/>
+        </w:rPr>
+        <w:t>If the snake eats the food</w:t>
+      </w:r>
+      <w:r>
+        <w:rPr>
+          <w:lang w:val="en-GB"/>
+        </w:rPr>
+        <w:t xml:space="preserve"> </w:t>
+      </w:r>
+      <w:r>
+        <w:rPr>
+          <w:lang w:val="en-GB"/>
+        </w:rPr>
+        <w:t xml:space="preserve">(by </w:t>
+      </w:r>
+      <w:r>
+        <w:rPr>
+          <w:lang w:val="en-GB"/>
+        </w:rPr>
+        <w:t>triggering</w:t>
+      </w:r>
+      <w:r>
+        <w:rPr>
+          <w:lang w:val="en-GB"/>
+        </w:rPr>
+        <w:t xml:space="preserve"> it) </w:t>
+      </w:r>
+      <w:r>
+        <w:rPr>
+          <w:lang w:val="en-GB"/>
+        </w:rPr>
+        <w:t>…</w:t>
+      </w:r>
+    </w:p>
+    <w:p>
+      <w:pPr>
+        <w:pStyle w:val="Listenabsatz"/>
+        <w:numPr>
+          <w:ilvl w:val="1"/>
+          <w:numId w:val="1"/>
+        </w:numPr>
+        <w:rPr>
+          <w:lang w:val="en-GB"/>
+        </w:rPr>
+      </w:pPr>
+      <w:r>
+        <w:rPr>
+          <w:lang w:val="en-GB"/>
+        </w:rPr>
+        <w:t>another food spawns in the area</w:t>
+      </w:r>
+    </w:p>
+    <w:p>
+      <w:pPr>
+        <w:pStyle w:val="Listenabsatz"/>
+        <w:numPr>
+          <w:ilvl w:val="1"/>
+          <w:numId w:val="1"/>
+        </w:numPr>
+        <w:rPr>
+          <w:lang w:val="en-GB"/>
+        </w:rPr>
+      </w:pPr>
+      <w:r>
+        <w:rPr>
+          <w:lang w:val="en-GB"/>
+        </w:rPr>
+        <w:t xml:space="preserve">the </w:t>
+      </w:r>
+      <w:r>
+        <w:rPr>
+          <w:lang w:val="en-GB"/>
+        </w:rPr>
+        <w:t>snake’s</w:t>
+      </w:r>
+      <w:r>
+        <w:rPr>
+          <w:lang w:val="en-GB"/>
+        </w:rPr>
+        <w:t xml:space="preserve"> </w:t>
+      </w:r>
+      <w:r>
+        <w:rPr>
+          <w:lang w:val="en-GB"/>
+        </w:rPr>
+        <w:t>body</w:t>
+      </w:r>
+      <w:r>
+        <w:rPr>
+          <w:lang w:val="en-GB"/>
+        </w:rPr>
+        <w:t xml:space="preserve"> can get longer or shorter</w:t>
+      </w:r>
+    </w:p>
+    <w:p>
+      <w:pPr>
+        <w:pStyle w:val="Listenabsatz"/>
+        <w:numPr>
+          <w:ilvl w:val="1"/>
+          <w:numId w:val="1"/>
+        </w:numPr>
+        <w:rPr>
+          <w:lang w:val="en-GB"/>
+        </w:rPr>
+      </w:pPr>
+      <w:r>
+        <w:rPr>
+          <w:lang w:val="en-GB"/>
+        </w:rPr>
+        <w:t>the player gets points</w:t>
+      </w:r>
+    </w:p>
+    <w:p>
+      <w:pPr>
+        <w:pStyle w:val="Listenabsatz"/>
+        <w:numPr>
+          <w:ilvl w:val="0"/>
+          <w:numId w:val="1"/>
+        </w:numPr>
+        <w:rPr>
+          <w:lang w:val="en-GB"/>
+        </w:rPr>
+      </w:pPr>
+      <w:r>
+        <w:rPr>
+          <w:lang w:val="en-GB"/>
+        </w:rPr>
+        <w:t>Game ends if the snake head collides with the border or his tail.</w:t>
+      </w:r>
+    </w:p>
+    <w:p>
+      <w:pPr>
+        <w:pStyle w:val="Listenabsatz"/>
+        <w:numPr>
+          <w:ilvl w:val="1"/>
+          <w:numId w:val="1"/>
+        </w:numPr>
+        <w:rPr>
+          <w:lang w:val="en-GB"/>
+        </w:rPr>
+      </w:pPr>
+      <w:r>
+        <w:rPr>
+          <w:lang w:val="en-GB"/>
+        </w:rPr>
+        <w:t>The player can restart the game</w:t>
+      </w:r>
+    </w:p>
+    <w:p>
+      <w:pPr>
+        <w:pStyle w:val="Listenabsatz"/>
+        <w:numPr>
+          <w:ilvl w:val="1"/>
+          <w:numId w:val="1"/>
+        </w:numPr>
+        <w:rPr>
+          <w:lang w:val="en-GB"/>
+        </w:rPr>
+      </w:pPr>
+      <w:r>
+        <w:rPr>
+          <w:lang w:val="en-GB"/>
+        </w:rPr>
+        <w:t>The player can go back to the menu</w:t>
+      </w:r>
+    </w:p>
+    <w:p>
+      <w:pPr>
+        <w:pStyle w:val="berschrift1"/>
+        <w:rPr>
+          <w:lang w:val="en-GB"/>
+        </w:rPr>
+      </w:pPr>
+      <w:bookmarkStart w:id="5" w:name="_Toc88146427"/>
+      <w:r>
+        <w:rPr>
+          <w:lang w:val="en-GB"/>
+        </w:rPr>
+        <w:lastRenderedPageBreak/>
+        <w:t>Body Behaviour</w:t>
+      </w:r>
+      <w:bookmarkEnd w:id="5"/>
+    </w:p>
+    <w:p>
+      <w:pPr>
+        <w:pStyle w:val="Listenabsatz"/>
+        <w:numPr>
+          <w:ilvl w:val="0"/>
+          <w:numId w:val="6"/>
+        </w:numPr>
+        <w:rPr>
+          <w:lang w:val="en-GB"/>
+        </w:rPr>
+      </w:pPr>
+      <w:r>
+        <w:rPr>
+          <w:lang w:val="en-GB"/>
+        </w:rPr>
+        <w:t>Follows his target</w:t>
+      </w:r>
+    </w:p>
+    <w:p>
+      <w:pPr>
+        <w:pStyle w:val="Listenabsatz"/>
+        <w:numPr>
+          <w:ilvl w:val="0"/>
+          <w:numId w:val="6"/>
+        </w:numPr>
+        <w:rPr>
+          <w:lang w:val="en-GB"/>
+        </w:rPr>
+      </w:pPr>
+      <w:r>
+        <w:rPr>
+          <w:lang w:val="en-GB"/>
+        </w:rPr>
+        <w:t>Scales up and down to show moving behav</w:t>
+      </w:r>
+      <w:r>
+        <w:rPr>
+          <w:lang w:val="en-GB"/>
+        </w:rPr>
+        <w:t>i</w:t>
+      </w:r>
+      <w:r>
+        <w:rPr>
+          <w:lang w:val="en-GB"/>
+        </w:rPr>
+        <w:t>our</w:t>
+      </w:r>
+    </w:p>
+    <w:p>
+      <w:pPr>
+        <w:pStyle w:val="berschrift1"/>
+        <w:rPr>
+          <w:lang w:val="en-GB"/>
+        </w:rPr>
+      </w:pPr>
+      <w:bookmarkStart w:id="6" w:name="_Toc88146428"/>
+      <w:r>
+        <w:rPr>
+          <w:lang w:val="en-GB"/>
+        </w:rPr>
+        <w:t>Food Types</w:t>
+      </w:r>
+      <w:bookmarkEnd w:id="6"/>
+    </w:p>
+    <w:p>
+      <w:pPr>
+        <w:pStyle w:val="berschrift2"/>
+        <w:rPr>
+          <w:lang w:val="en-GB"/>
+        </w:rPr>
+      </w:pPr>
+      <w:bookmarkStart w:id="7" w:name="_Toc88146429"/>
+      <w:r>
+        <w:rPr>
+          <w:lang w:val="en-GB"/>
+        </w:rPr>
+        <w:t>Banana</w:t>
+      </w:r>
+      <w:bookmarkEnd w:id="7"/>
+    </w:p>
+    <w:p>
+      <w:pPr>
+        <w:pStyle w:val="Listenabsatz"/>
+        <w:numPr>
+          <w:ilvl w:val="0"/>
+          <w:numId w:val="2"/>
+        </w:numPr>
+        <w:rPr>
+          <w:lang w:val="en-GB"/>
+        </w:rPr>
+      </w:pPr>
+      <w:r>
+        <w:rPr>
+          <w:lang w:val="en-GB"/>
+        </w:rPr>
+        <w:t>5 points</w:t>
+      </w:r>
+    </w:p>
+    <w:p>
+      <w:pPr>
+        <w:pStyle w:val="Listenabsatz"/>
+        <w:numPr>
+          <w:ilvl w:val="0"/>
+          <w:numId w:val="2"/>
+        </w:numPr>
+        <w:rPr>
+          <w:lang w:val="en-GB"/>
+        </w:rPr>
+      </w:pPr>
+      <w:r>
+        <w:rPr>
+          <w:lang w:val="en-GB"/>
+        </w:rPr>
+        <w:t>+1 body length</w:t>
+      </w:r>
+    </w:p>
+    <w:p>
+      <w:pPr>
+        <w:pStyle w:val="Listenabsatz"/>
+        <w:numPr>
+          <w:ilvl w:val="0"/>
+          <w:numId w:val="2"/>
+        </w:numPr>
+        <w:rPr>
+          <w:lang w:val="en-GB"/>
+        </w:rPr>
+      </w:pPr>
+      <w:r>
+        <w:rPr>
+          <w:lang w:val="en-GB"/>
+        </w:rPr>
+        <w:t>50% chance to spawn</w:t>
+      </w:r>
+    </w:p>
+    <w:p>
+      <w:pPr>
+        <w:pStyle w:val="berschrift2"/>
+        <w:rPr>
+          <w:lang w:val="en-GB"/>
+        </w:rPr>
+      </w:pPr>
+      <w:bookmarkStart w:id="8" w:name="_Toc88146430"/>
+      <w:r>
+        <w:rPr>
+          <w:lang w:val="en-GB"/>
+        </w:rPr>
+        <w:t>Apple</w:t>
+      </w:r>
+      <w:bookmarkEnd w:id="8"/>
+    </w:p>
+    <w:p>
+      <w:pPr>
+        <w:pStyle w:val="Listenabsatz"/>
+        <w:numPr>
+          <w:ilvl w:val="0"/>
+          <w:numId w:val="3"/>
+        </w:numPr>
+        <w:rPr>
+          <w:lang w:val="en-GB"/>
+        </w:rPr>
+      </w:pPr>
+      <w:r>
+        <w:rPr>
+          <w:lang w:val="en-GB"/>
+        </w:rPr>
+        <w:t>+10 points</w:t>
+      </w:r>
+    </w:p>
+    <w:p>
+      <w:pPr>
+        <w:pStyle w:val="Listenabsatz"/>
+        <w:numPr>
+          <w:ilvl w:val="0"/>
+          <w:numId w:val="3"/>
+        </w:numPr>
+        <w:rPr>
+          <w:lang w:val="en-GB"/>
+        </w:rPr>
+      </w:pPr>
+      <w:r>
+        <w:rPr>
+          <w:lang w:val="en-GB"/>
+        </w:rPr>
+        <w:t>+1 body length</w:t>
+      </w:r>
+    </w:p>
+    <w:p>
+      <w:pPr>
+        <w:pStyle w:val="Listenabsatz"/>
+        <w:numPr>
+          <w:ilvl w:val="0"/>
+          <w:numId w:val="3"/>
+        </w:numPr>
+        <w:rPr>
+          <w:lang w:val="en-GB"/>
+        </w:rPr>
+      </w:pPr>
+      <w:r>
+        <w:rPr>
+          <w:lang w:val="en-GB"/>
+        </w:rPr>
+        <w:t>35% chance to spawn</w:t>
+      </w:r>
+    </w:p>
+    <w:p>
+      <w:pPr>
+        <w:pStyle w:val="berschrift2"/>
+        <w:rPr>
+          <w:lang w:val="en-GB"/>
+        </w:rPr>
+      </w:pPr>
+      <w:bookmarkStart w:id="9" w:name="_Toc88146431"/>
+      <w:r>
+        <w:rPr>
+          <w:lang w:val="en-GB"/>
+        </w:rPr>
+        <w:t>Potion</w:t>
+      </w:r>
+      <w:bookmarkEnd w:id="9"/>
+    </w:p>
+    <w:p>
+      <w:pPr>
+        <w:pStyle w:val="Listenabsatz"/>
+        <w:numPr>
+          <w:ilvl w:val="0"/>
+          <w:numId w:val="4"/>
+        </w:numPr>
+        <w:rPr>
+          <w:lang w:val="en-GB"/>
+        </w:rPr>
+      </w:pPr>
+      <w:r>
+        <w:rPr>
+          <w:lang w:val="en-GB"/>
+        </w:rPr>
+        <w:t>+15 points</w:t>
+      </w:r>
+    </w:p>
+    <w:p>
+      <w:pPr>
+        <w:pStyle w:val="Listenabsatz"/>
+        <w:numPr>
+          <w:ilvl w:val="0"/>
+          <w:numId w:val="4"/>
+        </w:numPr>
+        <w:rPr>
+          <w:lang w:val="en-GB"/>
+        </w:rPr>
+      </w:pPr>
+      <w:r>
+        <w:rPr>
+          <w:lang w:val="en-GB"/>
+        </w:rPr>
+        <w:t>-1 body length</w:t>
+      </w:r>
+    </w:p>
+    <w:p>
+      <w:pPr>
+        <w:pStyle w:val="Listenabsatz"/>
+        <w:numPr>
+          <w:ilvl w:val="0"/>
+          <w:numId w:val="4"/>
+        </w:numPr>
+        <w:rPr>
+          <w:lang w:val="en-GB"/>
+        </w:rPr>
+      </w:pPr>
+      <w:r>
+        <w:rPr>
+          <w:lang w:val="en-GB"/>
+        </w:rPr>
+        <w:t>15% chance to spawn</w:t>
+      </w:r>
+    </w:p>
+    <w:p>
+      <w:pPr>
+        <w:pStyle w:val="berschrift1"/>
+        <w:rPr>
+          <w:lang w:val="en-GB"/>
+        </w:rPr>
+      </w:pPr>
+      <w:bookmarkStart w:id="10" w:name="_Toc88146432"/>
+      <w:r>
+        <w:rPr>
+          <w:lang w:val="en-GB"/>
+        </w:rPr>
+        <w:t>Used Assets</w:t>
+      </w:r>
+      <w:bookmarkEnd w:id="10"/>
+    </w:p>
+    <w:p>
+      <w:pPr>
+        <w:pStyle w:val="Listenabsatz"/>
+        <w:numPr>
+          <w:ilvl w:val="0"/>
+          <w:numId w:val="7"/>
+        </w:numPr>
+        <w:rPr>
+          <w:lang w:val="en-GB"/>
+        </w:rPr>
+      </w:pPr>
+      <w:hyperlink r:id="rId6" w:history="1">
+        <w:r>
+          <w:rPr>
+            <w:rStyle w:val="Hyperlink"/>
+            <w:lang w:val="en-GB"/>
+          </w:rPr>
+          <w:t>https://assetstore.unity.com/packages/3d/props/exterior/polygon-prototype-low-poly-3d-art-by-synty-137126</w:t>
+        </w:r>
+      </w:hyperlink>
+    </w:p>
+    <w:p>
+      <w:pPr>
+        <w:pStyle w:val="Listenabsatz"/>
+        <w:numPr>
+          <w:ilvl w:val="1"/>
+          <w:numId w:val="7"/>
+        </w:numPr>
+        <w:rPr>
+          <w:lang w:val="en-GB"/>
+        </w:rPr>
+      </w:pPr>
+      <w:r>
+        <w:rPr>
+          <w:lang w:val="en-GB"/>
+        </w:rPr>
+        <w:t>Apple</w:t>
+      </w:r>
+    </w:p>
+    <w:p>
+      <w:pPr>
+        <w:pStyle w:val="Listenabsatz"/>
+        <w:numPr>
+          <w:ilvl w:val="1"/>
+          <w:numId w:val="7"/>
+        </w:numPr>
+        <w:rPr>
+          <w:lang w:val="en-GB"/>
+        </w:rPr>
+      </w:pPr>
+      <w:r>
+        <w:rPr>
+          <w:lang w:val="en-GB"/>
+        </w:rPr>
+        <w:t>Banana</w:t>
+      </w:r>
+    </w:p>
+    <w:p>
+      <w:pPr>
+        <w:pStyle w:val="Listenabsatz"/>
+        <w:numPr>
+          <w:ilvl w:val="1"/>
+          <w:numId w:val="7"/>
+        </w:numPr>
+        <w:rPr>
+          <w:lang w:val="en-GB"/>
+        </w:rPr>
+      </w:pPr>
+      <w:r>
+        <w:rPr>
+          <w:lang w:val="en-GB"/>
+        </w:rPr>
+        <w:t>Potion</w:t>
+      </w:r>
+    </w:p>
+    <w:p>
+      <w:pPr>
+        <w:pStyle w:val="Listenabsatz"/>
+        <w:numPr>
+          <w:ilvl w:val="1"/>
+          <w:numId w:val="7"/>
+        </w:numPr>
+        <w:rPr>
+          <w:lang w:val="en-GB"/>
+        </w:rPr>
+      </w:pPr>
+      <w:r>
+        <w:rPr>
+          <w:lang w:val="en-GB"/>
+        </w:rPr>
+        <w:t>Textures</w:t>
+      </w:r>
+    </w:p>
+    <w:p>
+      <w:pPr>
+        <w:rPr>
+          <w:lang w:val="en-GB"/>
+        </w:rPr>
+      </w:pPr>
     </w:p>
     <w:sectPr>
       <w:pgSz w:w="11906" w:h="16838"/>
@@ -121,6 +1684,823 @@
     </w:sectPr>
   </w:body>
 </w:document>
+</file>
+
+<file path=word/numbering.xml><?xml version="1.0" encoding="utf-8"?>
+<w:numbering xmlns:wpc="http://schemas.microsoft.com/office/word/2010/wordprocessingCanvas" xmlns:cx="http://schemas.microsoft.com/office/drawing/2014/chartex" xmlns:cx1="http://schemas.microsoft.com/office/drawing/2015/9/8/chartex" xmlns:cx2="http://schemas.microsoft.com/office/drawing/2015/10/21/chartex" xmlns:cx3="http://schemas.microsoft.com/office/drawing/2016/5/9/chartex" xmlns:cx4="http://schemas.microsoft.com/office/drawing/2016/5/10/chartex" xmlns:cx5="http://schemas.microsoft.com/office/drawing/2016/5/11/chartex" xmlns:cx6="http://schemas.microsoft.com/office/drawing/2016/5/12/chartex" xmlns:cx7="http://schemas.microsoft.com/office/drawing/2016/5/13/chartex" xmlns:cx8="http://schemas.microsoft.com/office/drawing/2016/5/14/chartex" xmlns:mc="http://schemas.openxmlformats.org/markup-compatibility/2006" xmlns:aink="http://schemas.microsoft.com/office/drawing/2016/ink" xmlns:am3d="http://schemas.microsoft.com/office/drawing/2017/model3d" xmlns:o="urn:schemas-microsoft-com:office:office" xmlns:r="http://schemas.openxmlformats.org/officeDocument/2006/relationships" xmlns:m="http://schemas.openxmlformats.org/officeDocument/2006/math" xmlns:v="urn:schemas-microsoft-com:vml" xmlns:wp14="http://schemas.microsoft.com/office/word/2010/wordprocessingDrawing" xmlns:wp="http://schemas.openxmlformats.org/drawingml/2006/wordprocessingDrawing" xmlns:w10="urn:schemas-microsoft-com:office:word" xmlns:w="http://schemas.openxmlformats.org/wordprocessingml/2006/main" xmlns:w14="http://schemas.microsoft.com/office/word/2010/wordml" xmlns:w15="http://schemas.microsoft.com/office/word/2012/wordml" xmlns:w16cid="http://schemas.microsoft.com/office/word/2016/wordml/cid" xmlns:w16se="http://schemas.microsoft.com/office/word/2015/wordml/symex" xmlns:wpg="http://schemas.microsoft.com/office/word/2010/wordprocessingGroup" xmlns:wpi="http://schemas.microsoft.com/office/word/2010/wordprocessingInk" xmlns:wne="http://schemas.microsoft.com/office/word/2006/wordml" xmlns:wps="http://schemas.microsoft.com/office/word/2010/wordprocessingShape" mc:Ignorable="w14 w15 w16se w16cid wp14">
+  <w:abstractNum w:abstractNumId="0" w15:restartNumberingAfterBreak="0">
+    <w:nsid w:val="1D2A1B26"/>
+    <w:multiLevelType w:val="hybridMultilevel"/>
+    <w:tmpl w:val="88709C98"/>
+    <w:lvl w:ilvl="0" w:tplc="04070001">
+      <w:start w:val="1"/>
+      <w:numFmt w:val="bullet"/>
+      <w:lvlText w:val=""/>
+      <w:lvlJc w:val="left"/>
+      <w:pPr>
+        <w:ind w:left="720" w:hanging="360"/>
+      </w:pPr>
+      <w:rPr>
+        <w:rFonts w:ascii="Symbol" w:hAnsi="Symbol" w:hint="default"/>
+      </w:rPr>
+    </w:lvl>
+    <w:lvl w:ilvl="1" w:tplc="04070003">
+      <w:start w:val="1"/>
+      <w:numFmt w:val="bullet"/>
+      <w:lvlText w:val="o"/>
+      <w:lvlJc w:val="left"/>
+      <w:pPr>
+        <w:ind w:left="1440" w:hanging="360"/>
+      </w:pPr>
+      <w:rPr>
+        <w:rFonts w:ascii="Courier New" w:hAnsi="Courier New" w:cs="Courier New" w:hint="default"/>
+      </w:rPr>
+    </w:lvl>
+    <w:lvl w:ilvl="2" w:tplc="04070005" w:tentative="1">
+      <w:start w:val="1"/>
+      <w:numFmt w:val="bullet"/>
+      <w:lvlText w:val=""/>
+      <w:lvlJc w:val="left"/>
+      <w:pPr>
+        <w:ind w:left="2160" w:hanging="360"/>
+      </w:pPr>
+      <w:rPr>
+        <w:rFonts w:ascii="Wingdings" w:hAnsi="Wingdings" w:hint="default"/>
+      </w:rPr>
+    </w:lvl>
+    <w:lvl w:ilvl="3" w:tplc="04070001" w:tentative="1">
+      <w:start w:val="1"/>
+      <w:numFmt w:val="bullet"/>
+      <w:lvlText w:val=""/>
+      <w:lvlJc w:val="left"/>
+      <w:pPr>
+        <w:ind w:left="2880" w:hanging="360"/>
+      </w:pPr>
+      <w:rPr>
+        <w:rFonts w:ascii="Symbol" w:hAnsi="Symbol" w:hint="default"/>
+      </w:rPr>
+    </w:lvl>
+    <w:lvl w:ilvl="4" w:tplc="04070003" w:tentative="1">
+      <w:start w:val="1"/>
+      <w:numFmt w:val="bullet"/>
+      <w:lvlText w:val="o"/>
+      <w:lvlJc w:val="left"/>
+      <w:pPr>
+        <w:ind w:left="3600" w:hanging="360"/>
+      </w:pPr>
+      <w:rPr>
+        <w:rFonts w:ascii="Courier New" w:hAnsi="Courier New" w:cs="Courier New" w:hint="default"/>
+      </w:rPr>
+    </w:lvl>
+    <w:lvl w:ilvl="5" w:tplc="04070005" w:tentative="1">
+      <w:start w:val="1"/>
+      <w:numFmt w:val="bullet"/>
+      <w:lvlText w:val=""/>
+      <w:lvlJc w:val="left"/>
+      <w:pPr>
+        <w:ind w:left="4320" w:hanging="360"/>
+      </w:pPr>
+      <w:rPr>
+        <w:rFonts w:ascii="Wingdings" w:hAnsi="Wingdings" w:hint="default"/>
+      </w:rPr>
+    </w:lvl>
+    <w:lvl w:ilvl="6" w:tplc="04070001" w:tentative="1">
+      <w:start w:val="1"/>
+      <w:numFmt w:val="bullet"/>
+      <w:lvlText w:val=""/>
+      <w:lvlJc w:val="left"/>
+      <w:pPr>
+        <w:ind w:left="5040" w:hanging="360"/>
+      </w:pPr>
+      <w:rPr>
+        <w:rFonts w:ascii="Symbol" w:hAnsi="Symbol" w:hint="default"/>
+      </w:rPr>
+    </w:lvl>
+    <w:lvl w:ilvl="7" w:tplc="04070003" w:tentative="1">
+      <w:start w:val="1"/>
+      <w:numFmt w:val="bullet"/>
+      <w:lvlText w:val="o"/>
+      <w:lvlJc w:val="left"/>
+      <w:pPr>
+        <w:ind w:left="5760" w:hanging="360"/>
+      </w:pPr>
+      <w:rPr>
+        <w:rFonts w:ascii="Courier New" w:hAnsi="Courier New" w:cs="Courier New" w:hint="default"/>
+      </w:rPr>
+    </w:lvl>
+    <w:lvl w:ilvl="8" w:tplc="04070005" w:tentative="1">
+      <w:start w:val="1"/>
+      <w:numFmt w:val="bullet"/>
+      <w:lvlText w:val=""/>
+      <w:lvlJc w:val="left"/>
+      <w:pPr>
+        <w:ind w:left="6480" w:hanging="360"/>
+      </w:pPr>
+      <w:rPr>
+        <w:rFonts w:ascii="Wingdings" w:hAnsi="Wingdings" w:hint="default"/>
+      </w:rPr>
+    </w:lvl>
+  </w:abstractNum>
+  <w:abstractNum w:abstractNumId="1" w15:restartNumberingAfterBreak="0">
+    <w:nsid w:val="21556251"/>
+    <w:multiLevelType w:val="hybridMultilevel"/>
+    <w:tmpl w:val="029C709C"/>
+    <w:lvl w:ilvl="0" w:tplc="04070001">
+      <w:start w:val="1"/>
+      <w:numFmt w:val="bullet"/>
+      <w:lvlText w:val=""/>
+      <w:lvlJc w:val="left"/>
+      <w:pPr>
+        <w:ind w:left="720" w:hanging="360"/>
+      </w:pPr>
+      <w:rPr>
+        <w:rFonts w:ascii="Symbol" w:hAnsi="Symbol" w:hint="default"/>
+      </w:rPr>
+    </w:lvl>
+    <w:lvl w:ilvl="1" w:tplc="04070003" w:tentative="1">
+      <w:start w:val="1"/>
+      <w:numFmt w:val="bullet"/>
+      <w:lvlText w:val="o"/>
+      <w:lvlJc w:val="left"/>
+      <w:pPr>
+        <w:ind w:left="1440" w:hanging="360"/>
+      </w:pPr>
+      <w:rPr>
+        <w:rFonts w:ascii="Courier New" w:hAnsi="Courier New" w:cs="Courier New" w:hint="default"/>
+      </w:rPr>
+    </w:lvl>
+    <w:lvl w:ilvl="2" w:tplc="04070005" w:tentative="1">
+      <w:start w:val="1"/>
+      <w:numFmt w:val="bullet"/>
+      <w:lvlText w:val=""/>
+      <w:lvlJc w:val="left"/>
+      <w:pPr>
+        <w:ind w:left="2160" w:hanging="360"/>
+      </w:pPr>
+      <w:rPr>
+        <w:rFonts w:ascii="Wingdings" w:hAnsi="Wingdings" w:hint="default"/>
+      </w:rPr>
+    </w:lvl>
+    <w:lvl w:ilvl="3" w:tplc="04070001" w:tentative="1">
+      <w:start w:val="1"/>
+      <w:numFmt w:val="bullet"/>
+      <w:lvlText w:val=""/>
+      <w:lvlJc w:val="left"/>
+      <w:pPr>
+        <w:ind w:left="2880" w:hanging="360"/>
+      </w:pPr>
+      <w:rPr>
+        <w:rFonts w:ascii="Symbol" w:hAnsi="Symbol" w:hint="default"/>
+      </w:rPr>
+    </w:lvl>
+    <w:lvl w:ilvl="4" w:tplc="04070003" w:tentative="1">
+      <w:start w:val="1"/>
+      <w:numFmt w:val="bullet"/>
+      <w:lvlText w:val="o"/>
+      <w:lvlJc w:val="left"/>
+      <w:pPr>
+        <w:ind w:left="3600" w:hanging="360"/>
+      </w:pPr>
+      <w:rPr>
+        <w:rFonts w:ascii="Courier New" w:hAnsi="Courier New" w:cs="Courier New" w:hint="default"/>
+      </w:rPr>
+    </w:lvl>
+    <w:lvl w:ilvl="5" w:tplc="04070005" w:tentative="1">
+      <w:start w:val="1"/>
+      <w:numFmt w:val="bullet"/>
+      <w:lvlText w:val=""/>
+      <w:lvlJc w:val="left"/>
+      <w:pPr>
+        <w:ind w:left="4320" w:hanging="360"/>
+      </w:pPr>
+      <w:rPr>
+        <w:rFonts w:ascii="Wingdings" w:hAnsi="Wingdings" w:hint="default"/>
+      </w:rPr>
+    </w:lvl>
+    <w:lvl w:ilvl="6" w:tplc="04070001" w:tentative="1">
+      <w:start w:val="1"/>
+      <w:numFmt w:val="bullet"/>
+      <w:lvlText w:val=""/>
+      <w:lvlJc w:val="left"/>
+      <w:pPr>
+        <w:ind w:left="5040" w:hanging="360"/>
+      </w:pPr>
+      <w:rPr>
+        <w:rFonts w:ascii="Symbol" w:hAnsi="Symbol" w:hint="default"/>
+      </w:rPr>
+    </w:lvl>
+    <w:lvl w:ilvl="7" w:tplc="04070003" w:tentative="1">
+      <w:start w:val="1"/>
+      <w:numFmt w:val="bullet"/>
+      <w:lvlText w:val="o"/>
+      <w:lvlJc w:val="left"/>
+      <w:pPr>
+        <w:ind w:left="5760" w:hanging="360"/>
+      </w:pPr>
+      <w:rPr>
+        <w:rFonts w:ascii="Courier New" w:hAnsi="Courier New" w:cs="Courier New" w:hint="default"/>
+      </w:rPr>
+    </w:lvl>
+    <w:lvl w:ilvl="8" w:tplc="04070005" w:tentative="1">
+      <w:start w:val="1"/>
+      <w:numFmt w:val="bullet"/>
+      <w:lvlText w:val=""/>
+      <w:lvlJc w:val="left"/>
+      <w:pPr>
+        <w:ind w:left="6480" w:hanging="360"/>
+      </w:pPr>
+      <w:rPr>
+        <w:rFonts w:ascii="Wingdings" w:hAnsi="Wingdings" w:hint="default"/>
+      </w:rPr>
+    </w:lvl>
+  </w:abstractNum>
+  <w:abstractNum w:abstractNumId="2" w15:restartNumberingAfterBreak="0">
+    <w:nsid w:val="2A385DA7"/>
+    <w:multiLevelType w:val="hybridMultilevel"/>
+    <w:tmpl w:val="470E76C4"/>
+    <w:lvl w:ilvl="0" w:tplc="04070001">
+      <w:start w:val="1"/>
+      <w:numFmt w:val="bullet"/>
+      <w:lvlText w:val=""/>
+      <w:lvlJc w:val="left"/>
+      <w:pPr>
+        <w:ind w:left="720" w:hanging="360"/>
+      </w:pPr>
+      <w:rPr>
+        <w:rFonts w:ascii="Symbol" w:hAnsi="Symbol" w:hint="default"/>
+      </w:rPr>
+    </w:lvl>
+    <w:lvl w:ilvl="1" w:tplc="04070003" w:tentative="1">
+      <w:start w:val="1"/>
+      <w:numFmt w:val="bullet"/>
+      <w:lvlText w:val="o"/>
+      <w:lvlJc w:val="left"/>
+      <w:pPr>
+        <w:ind w:left="1440" w:hanging="360"/>
+      </w:pPr>
+      <w:rPr>
+        <w:rFonts w:ascii="Courier New" w:hAnsi="Courier New" w:cs="Courier New" w:hint="default"/>
+      </w:rPr>
+    </w:lvl>
+    <w:lvl w:ilvl="2" w:tplc="04070005" w:tentative="1">
+      <w:start w:val="1"/>
+      <w:numFmt w:val="bullet"/>
+      <w:lvlText w:val=""/>
+      <w:lvlJc w:val="left"/>
+      <w:pPr>
+        <w:ind w:left="2160" w:hanging="360"/>
+      </w:pPr>
+      <w:rPr>
+        <w:rFonts w:ascii="Wingdings" w:hAnsi="Wingdings" w:hint="default"/>
+      </w:rPr>
+    </w:lvl>
+    <w:lvl w:ilvl="3" w:tplc="04070001" w:tentative="1">
+      <w:start w:val="1"/>
+      <w:numFmt w:val="bullet"/>
+      <w:lvlText w:val=""/>
+      <w:lvlJc w:val="left"/>
+      <w:pPr>
+        <w:ind w:left="2880" w:hanging="360"/>
+      </w:pPr>
+      <w:rPr>
+        <w:rFonts w:ascii="Symbol" w:hAnsi="Symbol" w:hint="default"/>
+      </w:rPr>
+    </w:lvl>
+    <w:lvl w:ilvl="4" w:tplc="04070003" w:tentative="1">
+      <w:start w:val="1"/>
+      <w:numFmt w:val="bullet"/>
+      <w:lvlText w:val="o"/>
+      <w:lvlJc w:val="left"/>
+      <w:pPr>
+        <w:ind w:left="3600" w:hanging="360"/>
+      </w:pPr>
+      <w:rPr>
+        <w:rFonts w:ascii="Courier New" w:hAnsi="Courier New" w:cs="Courier New" w:hint="default"/>
+      </w:rPr>
+    </w:lvl>
+    <w:lvl w:ilvl="5" w:tplc="04070005" w:tentative="1">
+      <w:start w:val="1"/>
+      <w:numFmt w:val="bullet"/>
+      <w:lvlText w:val=""/>
+      <w:lvlJc w:val="left"/>
+      <w:pPr>
+        <w:ind w:left="4320" w:hanging="360"/>
+      </w:pPr>
+      <w:rPr>
+        <w:rFonts w:ascii="Wingdings" w:hAnsi="Wingdings" w:hint="default"/>
+      </w:rPr>
+    </w:lvl>
+    <w:lvl w:ilvl="6" w:tplc="04070001" w:tentative="1">
+      <w:start w:val="1"/>
+      <w:numFmt w:val="bullet"/>
+      <w:lvlText w:val=""/>
+      <w:lvlJc w:val="left"/>
+      <w:pPr>
+        <w:ind w:left="5040" w:hanging="360"/>
+      </w:pPr>
+      <w:rPr>
+        <w:rFonts w:ascii="Symbol" w:hAnsi="Symbol" w:hint="default"/>
+      </w:rPr>
+    </w:lvl>
+    <w:lvl w:ilvl="7" w:tplc="04070003" w:tentative="1">
+      <w:start w:val="1"/>
+      <w:numFmt w:val="bullet"/>
+      <w:lvlText w:val="o"/>
+      <w:lvlJc w:val="left"/>
+      <w:pPr>
+        <w:ind w:left="5760" w:hanging="360"/>
+      </w:pPr>
+      <w:rPr>
+        <w:rFonts w:ascii="Courier New" w:hAnsi="Courier New" w:cs="Courier New" w:hint="default"/>
+      </w:rPr>
+    </w:lvl>
+    <w:lvl w:ilvl="8" w:tplc="04070005" w:tentative="1">
+      <w:start w:val="1"/>
+      <w:numFmt w:val="bullet"/>
+      <w:lvlText w:val=""/>
+      <w:lvlJc w:val="left"/>
+      <w:pPr>
+        <w:ind w:left="6480" w:hanging="360"/>
+      </w:pPr>
+      <w:rPr>
+        <w:rFonts w:ascii="Wingdings" w:hAnsi="Wingdings" w:hint="default"/>
+      </w:rPr>
+    </w:lvl>
+  </w:abstractNum>
+  <w:abstractNum w:abstractNumId="3" w15:restartNumberingAfterBreak="0">
+    <w:nsid w:val="30E86385"/>
+    <w:multiLevelType w:val="hybridMultilevel"/>
+    <w:tmpl w:val="59580216"/>
+    <w:lvl w:ilvl="0" w:tplc="04070001">
+      <w:start w:val="1"/>
+      <w:numFmt w:val="bullet"/>
+      <w:lvlText w:val=""/>
+      <w:lvlJc w:val="left"/>
+      <w:pPr>
+        <w:ind w:left="720" w:hanging="360"/>
+      </w:pPr>
+      <w:rPr>
+        <w:rFonts w:ascii="Symbol" w:hAnsi="Symbol" w:hint="default"/>
+      </w:rPr>
+    </w:lvl>
+    <w:lvl w:ilvl="1" w:tplc="04070003">
+      <w:start w:val="1"/>
+      <w:numFmt w:val="bullet"/>
+      <w:lvlText w:val="o"/>
+      <w:lvlJc w:val="left"/>
+      <w:pPr>
+        <w:ind w:left="1440" w:hanging="360"/>
+      </w:pPr>
+      <w:rPr>
+        <w:rFonts w:ascii="Courier New" w:hAnsi="Courier New" w:cs="Courier New" w:hint="default"/>
+      </w:rPr>
+    </w:lvl>
+    <w:lvl w:ilvl="2" w:tplc="04070005" w:tentative="1">
+      <w:start w:val="1"/>
+      <w:numFmt w:val="bullet"/>
+      <w:lvlText w:val=""/>
+      <w:lvlJc w:val="left"/>
+      <w:pPr>
+        <w:ind w:left="2160" w:hanging="360"/>
+      </w:pPr>
+      <w:rPr>
+        <w:rFonts w:ascii="Wingdings" w:hAnsi="Wingdings" w:hint="default"/>
+      </w:rPr>
+    </w:lvl>
+    <w:lvl w:ilvl="3" w:tplc="04070001" w:tentative="1">
+      <w:start w:val="1"/>
+      <w:numFmt w:val="bullet"/>
+      <w:lvlText w:val=""/>
+      <w:lvlJc w:val="left"/>
+      <w:pPr>
+        <w:ind w:left="2880" w:hanging="360"/>
+      </w:pPr>
+      <w:rPr>
+        <w:rFonts w:ascii="Symbol" w:hAnsi="Symbol" w:hint="default"/>
+      </w:rPr>
+    </w:lvl>
+    <w:lvl w:ilvl="4" w:tplc="04070003" w:tentative="1">
+      <w:start w:val="1"/>
+      <w:numFmt w:val="bullet"/>
+      <w:lvlText w:val="o"/>
+      <w:lvlJc w:val="left"/>
+      <w:pPr>
+        <w:ind w:left="3600" w:hanging="360"/>
+      </w:pPr>
+      <w:rPr>
+        <w:rFonts w:ascii="Courier New" w:hAnsi="Courier New" w:cs="Courier New" w:hint="default"/>
+      </w:rPr>
+    </w:lvl>
+    <w:lvl w:ilvl="5" w:tplc="04070005" w:tentative="1">
+      <w:start w:val="1"/>
+      <w:numFmt w:val="bullet"/>
+      <w:lvlText w:val=""/>
+      <w:lvlJc w:val="left"/>
+      <w:pPr>
+        <w:ind w:left="4320" w:hanging="360"/>
+      </w:pPr>
+      <w:rPr>
+        <w:rFonts w:ascii="Wingdings" w:hAnsi="Wingdings" w:hint="default"/>
+      </w:rPr>
+    </w:lvl>
+    <w:lvl w:ilvl="6" w:tplc="04070001" w:tentative="1">
+      <w:start w:val="1"/>
+      <w:numFmt w:val="bullet"/>
+      <w:lvlText w:val=""/>
+      <w:lvlJc w:val="left"/>
+      <w:pPr>
+        <w:ind w:left="5040" w:hanging="360"/>
+      </w:pPr>
+      <w:rPr>
+        <w:rFonts w:ascii="Symbol" w:hAnsi="Symbol" w:hint="default"/>
+      </w:rPr>
+    </w:lvl>
+    <w:lvl w:ilvl="7" w:tplc="04070003" w:tentative="1">
+      <w:start w:val="1"/>
+      <w:numFmt w:val="bullet"/>
+      <w:lvlText w:val="o"/>
+      <w:lvlJc w:val="left"/>
+      <w:pPr>
+        <w:ind w:left="5760" w:hanging="360"/>
+      </w:pPr>
+      <w:rPr>
+        <w:rFonts w:ascii="Courier New" w:hAnsi="Courier New" w:cs="Courier New" w:hint="default"/>
+      </w:rPr>
+    </w:lvl>
+    <w:lvl w:ilvl="8" w:tplc="04070005" w:tentative="1">
+      <w:start w:val="1"/>
+      <w:numFmt w:val="bullet"/>
+      <w:lvlText w:val=""/>
+      <w:lvlJc w:val="left"/>
+      <w:pPr>
+        <w:ind w:left="6480" w:hanging="360"/>
+      </w:pPr>
+      <w:rPr>
+        <w:rFonts w:ascii="Wingdings" w:hAnsi="Wingdings" w:hint="default"/>
+      </w:rPr>
+    </w:lvl>
+  </w:abstractNum>
+  <w:abstractNum w:abstractNumId="4" w15:restartNumberingAfterBreak="0">
+    <w:nsid w:val="393F663F"/>
+    <w:multiLevelType w:val="hybridMultilevel"/>
+    <w:tmpl w:val="8C122644"/>
+    <w:lvl w:ilvl="0" w:tplc="04070001">
+      <w:start w:val="1"/>
+      <w:numFmt w:val="bullet"/>
+      <w:lvlText w:val=""/>
+      <w:lvlJc w:val="left"/>
+      <w:pPr>
+        <w:ind w:left="720" w:hanging="360"/>
+      </w:pPr>
+      <w:rPr>
+        <w:rFonts w:ascii="Symbol" w:hAnsi="Symbol" w:hint="default"/>
+      </w:rPr>
+    </w:lvl>
+    <w:lvl w:ilvl="1" w:tplc="04070003" w:tentative="1">
+      <w:start w:val="1"/>
+      <w:numFmt w:val="bullet"/>
+      <w:lvlText w:val="o"/>
+      <w:lvlJc w:val="left"/>
+      <w:pPr>
+        <w:ind w:left="1440" w:hanging="360"/>
+      </w:pPr>
+      <w:rPr>
+        <w:rFonts w:ascii="Courier New" w:hAnsi="Courier New" w:cs="Courier New" w:hint="default"/>
+      </w:rPr>
+    </w:lvl>
+    <w:lvl w:ilvl="2" w:tplc="04070005" w:tentative="1">
+      <w:start w:val="1"/>
+      <w:numFmt w:val="bullet"/>
+      <w:lvlText w:val=""/>
+      <w:lvlJc w:val="left"/>
+      <w:pPr>
+        <w:ind w:left="2160" w:hanging="360"/>
+      </w:pPr>
+      <w:rPr>
+        <w:rFonts w:ascii="Wingdings" w:hAnsi="Wingdings" w:hint="default"/>
+      </w:rPr>
+    </w:lvl>
+    <w:lvl w:ilvl="3" w:tplc="04070001" w:tentative="1">
+      <w:start w:val="1"/>
+      <w:numFmt w:val="bullet"/>
+      <w:lvlText w:val=""/>
+      <w:lvlJc w:val="left"/>
+      <w:pPr>
+        <w:ind w:left="2880" w:hanging="360"/>
+      </w:pPr>
+      <w:rPr>
+        <w:rFonts w:ascii="Symbol" w:hAnsi="Symbol" w:hint="default"/>
+      </w:rPr>
+    </w:lvl>
+    <w:lvl w:ilvl="4" w:tplc="04070003" w:tentative="1">
+      <w:start w:val="1"/>
+      <w:numFmt w:val="bullet"/>
+      <w:lvlText w:val="o"/>
+      <w:lvlJc w:val="left"/>
+      <w:pPr>
+        <w:ind w:left="3600" w:hanging="360"/>
+      </w:pPr>
+      <w:rPr>
+        <w:rFonts w:ascii="Courier New" w:hAnsi="Courier New" w:cs="Courier New" w:hint="default"/>
+      </w:rPr>
+    </w:lvl>
+    <w:lvl w:ilvl="5" w:tplc="04070005" w:tentative="1">
+      <w:start w:val="1"/>
+      <w:numFmt w:val="bullet"/>
+      <w:lvlText w:val=""/>
+      <w:lvlJc w:val="left"/>
+      <w:pPr>
+        <w:ind w:left="4320" w:hanging="360"/>
+      </w:pPr>
+      <w:rPr>
+        <w:rFonts w:ascii="Wingdings" w:hAnsi="Wingdings" w:hint="default"/>
+      </w:rPr>
+    </w:lvl>
+    <w:lvl w:ilvl="6" w:tplc="04070001" w:tentative="1">
+      <w:start w:val="1"/>
+      <w:numFmt w:val="bullet"/>
+      <w:lvlText w:val=""/>
+      <w:lvlJc w:val="left"/>
+      <w:pPr>
+        <w:ind w:left="5040" w:hanging="360"/>
+      </w:pPr>
+      <w:rPr>
+        <w:rFonts w:ascii="Symbol" w:hAnsi="Symbol" w:hint="default"/>
+      </w:rPr>
+    </w:lvl>
+    <w:lvl w:ilvl="7" w:tplc="04070003" w:tentative="1">
+      <w:start w:val="1"/>
+      <w:numFmt w:val="bullet"/>
+      <w:lvlText w:val="o"/>
+      <w:lvlJc w:val="left"/>
+      <w:pPr>
+        <w:ind w:left="5760" w:hanging="360"/>
+      </w:pPr>
+      <w:rPr>
+        <w:rFonts w:ascii="Courier New" w:hAnsi="Courier New" w:cs="Courier New" w:hint="default"/>
+      </w:rPr>
+    </w:lvl>
+    <w:lvl w:ilvl="8" w:tplc="04070005" w:tentative="1">
+      <w:start w:val="1"/>
+      <w:numFmt w:val="bullet"/>
+      <w:lvlText w:val=""/>
+      <w:lvlJc w:val="left"/>
+      <w:pPr>
+        <w:ind w:left="6480" w:hanging="360"/>
+      </w:pPr>
+      <w:rPr>
+        <w:rFonts w:ascii="Wingdings" w:hAnsi="Wingdings" w:hint="default"/>
+      </w:rPr>
+    </w:lvl>
+  </w:abstractNum>
+  <w:abstractNum w:abstractNumId="5" w15:restartNumberingAfterBreak="0">
+    <w:nsid w:val="6B9B6ADF"/>
+    <w:multiLevelType w:val="hybridMultilevel"/>
+    <w:tmpl w:val="83840856"/>
+    <w:lvl w:ilvl="0" w:tplc="04070001">
+      <w:start w:val="1"/>
+      <w:numFmt w:val="bullet"/>
+      <w:lvlText w:val=""/>
+      <w:lvlJc w:val="left"/>
+      <w:pPr>
+        <w:ind w:left="720" w:hanging="360"/>
+      </w:pPr>
+      <w:rPr>
+        <w:rFonts w:ascii="Symbol" w:hAnsi="Symbol" w:hint="default"/>
+      </w:rPr>
+    </w:lvl>
+    <w:lvl w:ilvl="1" w:tplc="04070003" w:tentative="1">
+      <w:start w:val="1"/>
+      <w:numFmt w:val="bullet"/>
+      <w:lvlText w:val="o"/>
+      <w:lvlJc w:val="left"/>
+      <w:pPr>
+        <w:ind w:left="1440" w:hanging="360"/>
+      </w:pPr>
+      <w:rPr>
+        <w:rFonts w:ascii="Courier New" w:hAnsi="Courier New" w:cs="Courier New" w:hint="default"/>
+      </w:rPr>
+    </w:lvl>
+    <w:lvl w:ilvl="2" w:tplc="04070005" w:tentative="1">
+      <w:start w:val="1"/>
+      <w:numFmt w:val="bullet"/>
+      <w:lvlText w:val=""/>
+      <w:lvlJc w:val="left"/>
+      <w:pPr>
+        <w:ind w:left="2160" w:hanging="360"/>
+      </w:pPr>
+      <w:rPr>
+        <w:rFonts w:ascii="Wingdings" w:hAnsi="Wingdings" w:hint="default"/>
+      </w:rPr>
+    </w:lvl>
+    <w:lvl w:ilvl="3" w:tplc="04070001" w:tentative="1">
+      <w:start w:val="1"/>
+      <w:numFmt w:val="bullet"/>
+      <w:lvlText w:val=""/>
+      <w:lvlJc w:val="left"/>
+      <w:pPr>
+        <w:ind w:left="2880" w:hanging="360"/>
+      </w:pPr>
+      <w:rPr>
+        <w:rFonts w:ascii="Symbol" w:hAnsi="Symbol" w:hint="default"/>
+      </w:rPr>
+    </w:lvl>
+    <w:lvl w:ilvl="4" w:tplc="04070003" w:tentative="1">
+      <w:start w:val="1"/>
+      <w:numFmt w:val="bullet"/>
+      <w:lvlText w:val="o"/>
+      <w:lvlJc w:val="left"/>
+      <w:pPr>
+        <w:ind w:left="3600" w:hanging="360"/>
+      </w:pPr>
+      <w:rPr>
+        <w:rFonts w:ascii="Courier New" w:hAnsi="Courier New" w:cs="Courier New" w:hint="default"/>
+      </w:rPr>
+    </w:lvl>
+    <w:lvl w:ilvl="5" w:tplc="04070005" w:tentative="1">
+      <w:start w:val="1"/>
+      <w:numFmt w:val="bullet"/>
+      <w:lvlText w:val=""/>
+      <w:lvlJc w:val="left"/>
+      <w:pPr>
+        <w:ind w:left="4320" w:hanging="360"/>
+      </w:pPr>
+      <w:rPr>
+        <w:rFonts w:ascii="Wingdings" w:hAnsi="Wingdings" w:hint="default"/>
+      </w:rPr>
+    </w:lvl>
+    <w:lvl w:ilvl="6" w:tplc="04070001" w:tentative="1">
+      <w:start w:val="1"/>
+      <w:numFmt w:val="bullet"/>
+      <w:lvlText w:val=""/>
+      <w:lvlJc w:val="left"/>
+      <w:pPr>
+        <w:ind w:left="5040" w:hanging="360"/>
+      </w:pPr>
+      <w:rPr>
+        <w:rFonts w:ascii="Symbol" w:hAnsi="Symbol" w:hint="default"/>
+      </w:rPr>
+    </w:lvl>
+    <w:lvl w:ilvl="7" w:tplc="04070003" w:tentative="1">
+      <w:start w:val="1"/>
+      <w:numFmt w:val="bullet"/>
+      <w:lvlText w:val="o"/>
+      <w:lvlJc w:val="left"/>
+      <w:pPr>
+        <w:ind w:left="5760" w:hanging="360"/>
+      </w:pPr>
+      <w:rPr>
+        <w:rFonts w:ascii="Courier New" w:hAnsi="Courier New" w:cs="Courier New" w:hint="default"/>
+      </w:rPr>
+    </w:lvl>
+    <w:lvl w:ilvl="8" w:tplc="04070005" w:tentative="1">
+      <w:start w:val="1"/>
+      <w:numFmt w:val="bullet"/>
+      <w:lvlText w:val=""/>
+      <w:lvlJc w:val="left"/>
+      <w:pPr>
+        <w:ind w:left="6480" w:hanging="360"/>
+      </w:pPr>
+      <w:rPr>
+        <w:rFonts w:ascii="Wingdings" w:hAnsi="Wingdings" w:hint="default"/>
+      </w:rPr>
+    </w:lvl>
+  </w:abstractNum>
+  <w:abstractNum w:abstractNumId="6" w15:restartNumberingAfterBreak="0">
+    <w:nsid w:val="6C815449"/>
+    <w:multiLevelType w:val="hybridMultilevel"/>
+    <w:tmpl w:val="8C808CA8"/>
+    <w:lvl w:ilvl="0" w:tplc="04070001">
+      <w:start w:val="1"/>
+      <w:numFmt w:val="bullet"/>
+      <w:lvlText w:val=""/>
+      <w:lvlJc w:val="left"/>
+      <w:pPr>
+        <w:ind w:left="720" w:hanging="360"/>
+      </w:pPr>
+      <w:rPr>
+        <w:rFonts w:ascii="Symbol" w:hAnsi="Symbol" w:hint="default"/>
+      </w:rPr>
+    </w:lvl>
+    <w:lvl w:ilvl="1" w:tplc="04070003" w:tentative="1">
+      <w:start w:val="1"/>
+      <w:numFmt w:val="bullet"/>
+      <w:lvlText w:val="o"/>
+      <w:lvlJc w:val="left"/>
+      <w:pPr>
+        <w:ind w:left="1440" w:hanging="360"/>
+      </w:pPr>
+      <w:rPr>
+        <w:rFonts w:ascii="Courier New" w:hAnsi="Courier New" w:cs="Courier New" w:hint="default"/>
+      </w:rPr>
+    </w:lvl>
+    <w:lvl w:ilvl="2" w:tplc="04070005" w:tentative="1">
+      <w:start w:val="1"/>
+      <w:numFmt w:val="bullet"/>
+      <w:lvlText w:val=""/>
+      <w:lvlJc w:val="left"/>
+      <w:pPr>
+        <w:ind w:left="2160" w:hanging="360"/>
+      </w:pPr>
+      <w:rPr>
+        <w:rFonts w:ascii="Wingdings" w:hAnsi="Wingdings" w:hint="default"/>
+      </w:rPr>
+    </w:lvl>
+    <w:lvl w:ilvl="3" w:tplc="04070001" w:tentative="1">
+      <w:start w:val="1"/>
+      <w:numFmt w:val="bullet"/>
+      <w:lvlText w:val=""/>
+      <w:lvlJc w:val="left"/>
+      <w:pPr>
+        <w:ind w:left="2880" w:hanging="360"/>
+      </w:pPr>
+      <w:rPr>
+        <w:rFonts w:ascii="Symbol" w:hAnsi="Symbol" w:hint="default"/>
+      </w:rPr>
+    </w:lvl>
+    <w:lvl w:ilvl="4" w:tplc="04070003" w:tentative="1">
+      <w:start w:val="1"/>
+      <w:numFmt w:val="bullet"/>
+      <w:lvlText w:val="o"/>
+      <w:lvlJc w:val="left"/>
+      <w:pPr>
+        <w:ind w:left="3600" w:hanging="360"/>
+      </w:pPr>
+      <w:rPr>
+        <w:rFonts w:ascii="Courier New" w:hAnsi="Courier New" w:cs="Courier New" w:hint="default"/>
+      </w:rPr>
+    </w:lvl>
+    <w:lvl w:ilvl="5" w:tplc="04070005" w:tentative="1">
+      <w:start w:val="1"/>
+      <w:numFmt w:val="bullet"/>
+      <w:lvlText w:val=""/>
+      <w:lvlJc w:val="left"/>
+      <w:pPr>
+        <w:ind w:left="4320" w:hanging="360"/>
+      </w:pPr>
+      <w:rPr>
+        <w:rFonts w:ascii="Wingdings" w:hAnsi="Wingdings" w:hint="default"/>
+      </w:rPr>
+    </w:lvl>
+    <w:lvl w:ilvl="6" w:tplc="04070001" w:tentative="1">
+      <w:start w:val="1"/>
+      <w:numFmt w:val="bullet"/>
+      <w:lvlText w:val=""/>
+      <w:lvlJc w:val="left"/>
+      <w:pPr>
+        <w:ind w:left="5040" w:hanging="360"/>
+      </w:pPr>
+      <w:rPr>
+        <w:rFonts w:ascii="Symbol" w:hAnsi="Symbol" w:hint="default"/>
+      </w:rPr>
+    </w:lvl>
+    <w:lvl w:ilvl="7" w:tplc="04070003" w:tentative="1">
+      <w:start w:val="1"/>
+      <w:numFmt w:val="bullet"/>
+      <w:lvlText w:val="o"/>
+      <w:lvlJc w:val="left"/>
+      <w:pPr>
+        <w:ind w:left="5760" w:hanging="360"/>
+      </w:pPr>
+      <w:rPr>
+        <w:rFonts w:ascii="Courier New" w:hAnsi="Courier New" w:cs="Courier New" w:hint="default"/>
+      </w:rPr>
+    </w:lvl>
+    <w:lvl w:ilvl="8" w:tplc="04070005" w:tentative="1">
+      <w:start w:val="1"/>
+      <w:numFmt w:val="bullet"/>
+      <w:lvlText w:val=""/>
+      <w:lvlJc w:val="left"/>
+      <w:pPr>
+        <w:ind w:left="6480" w:hanging="360"/>
+      </w:pPr>
+      <w:rPr>
+        <w:rFonts w:ascii="Wingdings" w:hAnsi="Wingdings" w:hint="default"/>
+      </w:rPr>
+    </w:lvl>
+  </w:abstractNum>
+  <w:num w:numId="1">
+    <w:abstractNumId w:val="0"/>
+  </w:num>
+  <w:num w:numId="2">
+    <w:abstractNumId w:val="5"/>
+  </w:num>
+  <w:num w:numId="3">
+    <w:abstractNumId w:val="2"/>
+  </w:num>
+  <w:num w:numId="4">
+    <w:abstractNumId w:val="6"/>
+  </w:num>
+  <w:num w:numId="5">
+    <w:abstractNumId w:val="4"/>
+  </w:num>
+  <w:num w:numId="6">
+    <w:abstractNumId w:val="1"/>
+  </w:num>
+  <w:num w:numId="7">
+    <w:abstractNumId w:val="3"/>
+  </w:num>
+</w:numbering>
 </file>
 
 <file path=word/styles.xml><?xml version="1.0" encoding="utf-8"?>
@@ -542,6 +2922,28 @@
       <w:szCs w:val="32"/>
     </w:rPr>
   </w:style>
+  <w:style w:type="paragraph" w:styleId="berschrift2">
+    <w:name w:val="heading 2"/>
+    <w:basedOn w:val="Standard"/>
+    <w:next w:val="Standard"/>
+    <w:link w:val="berschrift2Zchn"/>
+    <w:uiPriority w:val="9"/>
+    <w:unhideWhenUsed/>
+    <w:qFormat/>
+    <w:rsid w:val="007C11F5"/>
+    <w:pPr>
+      <w:keepNext/>
+      <w:keepLines/>
+      <w:spacing w:before="40" w:after="0"/>
+      <w:outlineLvl w:val="1"/>
+    </w:pPr>
+    <w:rPr>
+      <w:rFonts w:asciiTheme="majorHAnsi" w:eastAsiaTheme="majorEastAsia" w:hAnsiTheme="majorHAnsi" w:cstheme="majorBidi"/>
+      <w:color w:val="2F5496" w:themeColor="accent1" w:themeShade="BF"/>
+      <w:sz w:val="26"/>
+      <w:szCs w:val="26"/>
+    </w:rPr>
+  </w:style>
   <w:style w:type="character" w:default="1" w:styleId="Absatz-Standardschriftart">
     <w:name w:val="Default Paragraph Font"/>
     <w:uiPriority w:val="1"/>
@@ -629,6 +3031,78 @@
     </w:pPr>
     <w:rPr>
       <w:lang w:eastAsia="de-DE"/>
+    </w:rPr>
+  </w:style>
+  <w:style w:type="paragraph" w:styleId="Listenabsatz">
+    <w:name w:val="List Paragraph"/>
+    <w:basedOn w:val="Standard"/>
+    <w:uiPriority w:val="34"/>
+    <w:qFormat/>
+    <w:rsid w:val="00201859"/>
+    <w:pPr>
+      <w:ind w:left="720"/>
+      <w:contextualSpacing/>
+    </w:pPr>
+  </w:style>
+  <w:style w:type="character" w:customStyle="1" w:styleId="berschrift2Zchn">
+    <w:name w:val="Überschrift 2 Zchn"/>
+    <w:basedOn w:val="Absatz-Standardschriftart"/>
+    <w:link w:val="berschrift2"/>
+    <w:uiPriority w:val="9"/>
+    <w:rsid w:val="007C11F5"/>
+    <w:rPr>
+      <w:rFonts w:asciiTheme="majorHAnsi" w:eastAsiaTheme="majorEastAsia" w:hAnsiTheme="majorHAnsi" w:cstheme="majorBidi"/>
+      <w:color w:val="2F5496" w:themeColor="accent1" w:themeShade="BF"/>
+      <w:sz w:val="26"/>
+      <w:szCs w:val="26"/>
+    </w:rPr>
+  </w:style>
+  <w:style w:type="paragraph" w:styleId="Verzeichnis1">
+    <w:name w:val="toc 1"/>
+    <w:basedOn w:val="Standard"/>
+    <w:next w:val="Standard"/>
+    <w:autoRedefine/>
+    <w:uiPriority w:val="39"/>
+    <w:unhideWhenUsed/>
+    <w:rsid w:val="00D51EE7"/>
+    <w:pPr>
+      <w:spacing w:after="100"/>
+    </w:pPr>
+  </w:style>
+  <w:style w:type="paragraph" w:styleId="Verzeichnis2">
+    <w:name w:val="toc 2"/>
+    <w:basedOn w:val="Standard"/>
+    <w:next w:val="Standard"/>
+    <w:autoRedefine/>
+    <w:uiPriority w:val="39"/>
+    <w:unhideWhenUsed/>
+    <w:rsid w:val="00D51EE7"/>
+    <w:pPr>
+      <w:spacing w:after="100"/>
+      <w:ind w:left="220"/>
+    </w:pPr>
+  </w:style>
+  <w:style w:type="character" w:styleId="Hyperlink">
+    <w:name w:val="Hyperlink"/>
+    <w:basedOn w:val="Absatz-Standardschriftart"/>
+    <w:uiPriority w:val="99"/>
+    <w:unhideWhenUsed/>
+    <w:rsid w:val="00D51EE7"/>
+    <w:rPr>
+      <w:color w:val="0563C1" w:themeColor="hyperlink"/>
+      <w:u w:val="single"/>
+    </w:rPr>
+  </w:style>
+  <w:style w:type="character" w:styleId="NichtaufgelsteErwhnung">
+    <w:name w:val="Unresolved Mention"/>
+    <w:basedOn w:val="Absatz-Standardschriftart"/>
+    <w:uiPriority w:val="99"/>
+    <w:semiHidden/>
+    <w:unhideWhenUsed/>
+    <w:rsid w:val="001B0FD2"/>
+    <w:rPr>
+      <w:color w:val="605E5C"/>
+      <w:shd w:val="clear" w:color="auto" w:fill="E1DFDD"/>
     </w:rPr>
   </w:style>
 </w:styles>
@@ -934,7 +3408,7 @@
 </file>
 
 <file path=customXml/itemProps1.xml><?xml version="1.0" encoding="utf-8"?>
-<ds:datastoreItem xmlns:ds="http://schemas.openxmlformats.org/officeDocument/2006/customXml" ds:itemID="{15082766-3D90-4E3B-80C4-6770E26D00AA}">
+<ds:datastoreItem xmlns:ds="http://schemas.openxmlformats.org/officeDocument/2006/customXml" ds:itemID="{3D009904-BCB9-4983-86EF-E3C073E45D6C}">
   <ds:schemaRefs>
     <ds:schemaRef ds:uri="http://schemas.openxmlformats.org/officeDocument/2006/bibliography"/>
   </ds:schemaRefs>

</xml_diff>